<commit_message>
Update report document and add desktop.ini file
- Revised the report document for the project "Xây dựng ứng dụng học tập thông minh QuickQuiz" to improve formatting and content clarity.
- Added a new desktop.ini file for configuration purposes.
</commit_message>
<xml_diff>
--- a/docs/report/Đề cương.docx
+++ b/docs/report/Đề cương.docx
@@ -1005,7 +1005,7 @@
           <w:lang w:val="en-US"/>
         </w:rPr>
         <w:pict w14:anchorId="18DD79C8">
-          <v:rect id="_x0000_i1067" style="width:0;height:1.5pt" o:hralign="center" o:hrstd="t" o:hr="t" fillcolor="#a0a0a0" stroked="f"/>
+          <v:rect id="_x0000_i1025" style="width:0;height:1.5pt" o:hralign="center" o:hrstd="t" o:hr="t" fillcolor="#a0a0a0" stroked="f"/>
         </w:pict>
       </w:r>
     </w:p>
@@ -2645,7 +2645,7 @@
           <w:lang w:val="en-US"/>
         </w:rPr>
         <w:pict w14:anchorId="0395B30B">
-          <v:rect id="_x0000_i1068" style="width:0;height:1.5pt" o:hralign="center" o:hrstd="t" o:hr="t" fillcolor="#a0a0a0" stroked="f"/>
+          <v:rect id="_x0000_i1026" style="width:0;height:1.5pt" o:hralign="center" o:hrstd="t" o:hr="t" fillcolor="#a0a0a0" stroked="f"/>
         </w:pict>
       </w:r>
     </w:p>
@@ -3675,7 +3675,7 @@
           <w:lang w:val="en-US"/>
         </w:rPr>
         <w:pict w14:anchorId="2102681E">
-          <v:rect id="_x0000_i1069" style="width:0;height:1.5pt" o:hralign="center" o:hrstd="t" o:hr="t" fillcolor="#a0a0a0" stroked="f"/>
+          <v:rect id="_x0000_i1027" style="width:0;height:1.5pt" o:hralign="center" o:hrstd="t" o:hr="t" fillcolor="#a0a0a0" stroked="f"/>
         </w:pict>
       </w:r>
     </w:p>
@@ -5066,7 +5066,7 @@
           <w:lang w:val="en-US"/>
         </w:rPr>
         <w:pict w14:anchorId="7461066F">
-          <v:rect id="_x0000_i1070" style="width:0;height:1.5pt" o:hralign="center" o:hrstd="t" o:hr="t" fillcolor="#a0a0a0" stroked="f"/>
+          <v:rect id="_x0000_i1028" style="width:0;height:1.5pt" o:hralign="center" o:hrstd="t" o:hr="t" fillcolor="#a0a0a0" stroked="f"/>
         </w:pict>
       </w:r>
     </w:p>
@@ -5642,7 +5642,7 @@
                     </pic:cNvPicPr>
                   </pic:nvPicPr>
                   <pic:blipFill>
-                    <a:blip r:embed="rId4" cstate="print">
+                    <a:blip r:embed="rId5" cstate="print">
                       <a:extLst>
                         <a:ext uri="{28A0092B-C50C-407E-A947-70E740481C1C}">
                           <a14:useLocalDpi xmlns:a14="http://schemas.microsoft.com/office/drawing/2010/main" val="0"/>
@@ -6867,7 +6867,7 @@
         </w:rPr>
         <w:lastRenderedPageBreak/>
         <w:pict w14:anchorId="4940D1BA">
-          <v:rect id="_x0000_i1071" style="width:0;height:1.5pt" o:hralign="center" o:hrstd="t" o:hr="t" fillcolor="#a0a0a0" stroked="f"/>
+          <v:rect id="_x0000_i1029" style="width:0;height:1.5pt" o:hralign="center" o:hrstd="t" o:hr="t" fillcolor="#a0a0a0" stroked="f"/>
         </w:pict>
       </w:r>
     </w:p>
@@ -8479,7 +8479,21 @@
         <w:rPr>
           <w:lang w:val="en-US"/>
         </w:rPr>
-        <w:t xml:space="preserve"> phản </w:t>
+        <w:t xml:space="preserve"> </w:t>
+      </w:r>
+      <w:proofErr w:type="spellStart"/>
+      <w:r>
+        <w:rPr>
+          <w:lang w:val="en-US"/>
+        </w:rPr>
+        <w:t>phản</w:t>
+      </w:r>
+      <w:proofErr w:type="spellEnd"/>
+      <w:r>
+        <w:rPr>
+          <w:lang w:val="en-US"/>
+        </w:rPr>
+        <w:t xml:space="preserve"> </w:t>
       </w:r>
       <w:proofErr w:type="spellStart"/>
       <w:r>
@@ -8668,7 +8682,7 @@
           <w:lang w:val="en-US"/>
         </w:rPr>
         <w:pict w14:anchorId="56BA9AB8">
-          <v:rect id="_x0000_i1072" style="width:0;height:1.5pt" o:hralign="center" o:hrstd="t" o:hr="t" fillcolor="#a0a0a0" stroked="f"/>
+          <v:rect id="_x0000_i1030" style="width:0;height:1.5pt" o:hralign="center" o:hrstd="t" o:hr="t" fillcolor="#a0a0a0" stroked="f"/>
         </w:pict>
       </w:r>
     </w:p>
@@ -9090,7 +9104,7 @@
           <w:lang w:val="en-US"/>
         </w:rPr>
         <w:pict w14:anchorId="4FCE6FFE">
-          <v:rect id="_x0000_i1073" style="width:0;height:1.5pt" o:hralign="center" o:hrstd="t" o:hr="t" fillcolor="#a0a0a0" stroked="f"/>
+          <v:rect id="_x0000_i1031" style="width:0;height:1.5pt" o:hralign="center" o:hrstd="t" o:hr="t" fillcolor="#a0a0a0" stroked="f"/>
         </w:pict>
       </w:r>
     </w:p>
@@ -9317,25 +9331,7 @@
           <w:bCs/>
           <w:lang w:val="en-US"/>
         </w:rPr>
-        <w:t xml:space="preserve"> </w:t>
-      </w:r>
-      <w:proofErr w:type="spellStart"/>
-      <w:r>
-        <w:rPr>
-          <w:b/>
-          <w:bCs/>
-          <w:lang w:val="en-US"/>
-        </w:rPr>
-        <w:t>có</w:t>
-      </w:r>
-      <w:proofErr w:type="spellEnd"/>
-      <w:r>
-        <w:rPr>
-          <w:b/>
-          <w:bCs/>
-          <w:lang w:val="en-US"/>
-        </w:rPr>
-        <w:t>)</w:t>
+        <w:t xml:space="preserve"> có)</w:t>
       </w:r>
     </w:p>
     <w:p/>
@@ -9955,6 +9951,7 @@
   <w:style w:type="character" w:default="1" w:styleId="DefaultParagraphFont">
     <w:name w:val="Default Paragraph Font"/>
     <w:uiPriority w:val="1"/>
+    <w:semiHidden/>
     <w:unhideWhenUsed/>
   </w:style>
   <w:style w:type="table" w:default="1" w:styleId="TableNormal">
@@ -10597,4 +10594,41 @@
     </a:ext>
   </a:extLst>
 </a:theme>
+</file>
+
+<file path=word/webextensions/taskpanes.xml><?xml version="1.0" encoding="utf-8"?>
+<wetp:taskpanes xmlns:wetp="http://schemas.microsoft.com/office/webextensions/taskpanes/2010/11">
+  <wetp:taskpane dockstate="right" visibility="0" width="438" row="4">
+    <wetp:webextensionref xmlns:r="http://schemas.openxmlformats.org/officeDocument/2006/relationships" r:id="rId1"/>
+  </wetp:taskpane>
+</wetp:taskpanes>
+</file>
+
+<file path=word/webextensions/webextension1.xml><?xml version="1.0" encoding="utf-8"?>
+<we:webextension xmlns:we="http://schemas.microsoft.com/office/webextensions/webextension/2010/11" id="{E53C6EA9-3797-491A-BCCA-661EC9479B76}">
+  <we:reference id="wa104382081" version="1.55.1.0" store="en-US" storeType="OMEX"/>
+  <we:alternateReferences>
+    <we:reference id="wa104382081" version="1.55.1.0" store="WA104382081" storeType="OMEX"/>
+  </we:alternateReferences>
+  <we:properties>
+    <we:property name="MENDELEY_CITATIONS" value="[]"/>
+    <we:property name="MENDELEY_CITATIONS_STYLE" value="{&quot;id&quot;:&quot;https://www.zotero.org/styles/apa&quot;,&quot;title&quot;:&quot;American Psychological Association 7th edition&quot;,&quot;format&quot;:&quot;author-date&quot;,&quot;defaultLocale&quot;:null,&quot;isLocaleCodeValid&quot;:true}"/>
+    <we:property name="MENDELEY_BIBLIOGRAPHY_IS_DIRTY" value="true"/>
+    <we:property name="MENDELEY_BIBLIOGRAPHY_LAST_MODIFIED" value="1764176109740"/>
+  </we:properties>
+  <we:bindings/>
+  <we:snapshot xmlns:r="http://schemas.openxmlformats.org/officeDocument/2006/relationships"/>
+</we:webextension>
+</file>
+
+<file path=customXml/item1.xml><?xml version="1.0" encoding="utf-8"?>
+<b:Sources xmlns:b="http://schemas.openxmlformats.org/officeDocument/2006/bibliography" xmlns="http://schemas.openxmlformats.org/officeDocument/2006/bibliography" SelectedStyle="\IEEE2006OfficeOnline.xsl" StyleName="IEEE" Version="2006"/>
+</file>
+
+<file path=customXml/itemProps1.xml><?xml version="1.0" encoding="utf-8"?>
+<ds:datastoreItem xmlns:ds="http://schemas.openxmlformats.org/officeDocument/2006/customXml" ds:itemID="{5FBE1A44-E6EE-478F-B5CB-B1A6BF90FA81}">
+  <ds:schemaRefs>
+    <ds:schemaRef ds:uri="http://schemas.openxmlformats.org/officeDocument/2006/bibliography"/>
+  </ds:schemaRefs>
+</ds:datastoreItem>
 </file>
</xml_diff>